<commit_message>
Update Docker Workshop doc
</commit_message>
<xml_diff>
--- a/DevOps_Workshop.docx
+++ b/DevOps_Workshop.docx
@@ -278,15 +278,43 @@
           <w:sz w:val="24"/>
           <w:szCs w:val="24"/>
         </w:rPr>
-        <w:t>Use an appropiate</w:t>
-      </w:r>
-      <w:r>
-        <w:rPr>
-          <w:rFonts w:cs="Times New Roman"/>
-          <w:sz w:val="24"/>
-          <w:szCs w:val="24"/>
-        </w:rPr>
-        <w:t xml:space="preserve"> cron e</w:t>
+        <w:t xml:space="preserve">Use an </w:t>
+      </w:r>
+      <w:proofErr w:type="spellStart"/>
+      <w:r>
+        <w:rPr>
+          <w:rFonts w:cs="Times New Roman"/>
+          <w:sz w:val="24"/>
+          <w:szCs w:val="24"/>
+        </w:rPr>
+        <w:t>appropiate</w:t>
+      </w:r>
+      <w:proofErr w:type="spellEnd"/>
+      <w:r>
+        <w:rPr>
+          <w:rFonts w:cs="Times New Roman"/>
+          <w:sz w:val="24"/>
+          <w:szCs w:val="24"/>
+        </w:rPr>
+        <w:t xml:space="preserve"> </w:t>
+      </w:r>
+      <w:proofErr w:type="spellStart"/>
+      <w:r>
+        <w:rPr>
+          <w:rFonts w:cs="Times New Roman"/>
+          <w:sz w:val="24"/>
+          <w:szCs w:val="24"/>
+        </w:rPr>
+        <w:t>cron</w:t>
+      </w:r>
+      <w:proofErr w:type="spellEnd"/>
+      <w:r>
+        <w:rPr>
+          <w:rFonts w:cs="Times New Roman"/>
+          <w:sz w:val="24"/>
+          <w:szCs w:val="24"/>
+        </w:rPr>
+        <w:t xml:space="preserve"> e</w:t>
       </w:r>
       <w:r>
         <w:rPr>
@@ -317,7 +345,25 @@
           <w:sz w:val="24"/>
           <w:szCs w:val="24"/>
         </w:rPr>
-        <w:t>Push a test changeset in order to test the new trigger method</w:t>
+        <w:t xml:space="preserve">Push a test </w:t>
+      </w:r>
+      <w:proofErr w:type="spellStart"/>
+      <w:r>
+        <w:rPr>
+          <w:rFonts w:cs="Times New Roman"/>
+          <w:sz w:val="24"/>
+          <w:szCs w:val="24"/>
+        </w:rPr>
+        <w:t>changeset</w:t>
+      </w:r>
+      <w:proofErr w:type="spellEnd"/>
+      <w:r>
+        <w:rPr>
+          <w:rFonts w:cs="Times New Roman"/>
+          <w:sz w:val="24"/>
+          <w:szCs w:val="24"/>
+        </w:rPr>
+        <w:t xml:space="preserve"> in order to test the new trigger method</w:t>
       </w:r>
     </w:p>
     <w:p>
@@ -417,6 +463,68 @@
     </w:p>
     <w:p>
       <w:pPr>
+        <w:jc w:val="both"/>
+        <w:rPr>
+          <w:rFonts w:cs="Times New Roman"/>
+          <w:sz w:val="24"/>
+          <w:szCs w:val="24"/>
+        </w:rPr>
+      </w:pPr>
+    </w:p>
+    <w:p>
+      <w:pPr>
+        <w:pStyle w:val="ListParagraph"/>
+        <w:numPr>
+          <w:ilvl w:val="0"/>
+          <w:numId w:val="1"/>
+        </w:numPr>
+        <w:jc w:val="both"/>
+        <w:rPr>
+          <w:rFonts w:cs="Times New Roman"/>
+          <w:sz w:val="24"/>
+          <w:szCs w:val="24"/>
+        </w:rPr>
+      </w:pPr>
+      <w:r>
+        <w:rPr>
+          <w:rFonts w:cs="Times New Roman"/>
+          <w:sz w:val="24"/>
+          <w:szCs w:val="24"/>
+        </w:rPr>
+        <w:t xml:space="preserve">Alter </w:t>
+      </w:r>
+      <w:r>
+        <w:rPr>
+          <w:rFonts w:cs="Times New Roman"/>
+          <w:b/>
+          <w:sz w:val="24"/>
+          <w:szCs w:val="24"/>
+        </w:rPr>
+        <w:t>Sample.Java.CD</w:t>
+      </w:r>
+      <w:r>
+        <w:rPr>
+          <w:rFonts w:cs="Times New Roman"/>
+          <w:sz w:val="24"/>
+          <w:szCs w:val="24"/>
+        </w:rPr>
+        <w:t xml:space="preserve"> Job trigger method in order to build every 5 minutes.</w:t>
+      </w:r>
+    </w:p>
+    <w:p>
+      <w:pPr>
+        <w:pStyle w:val="ListParagraph"/>
+        <w:ind w:left="1080"/>
+        <w:jc w:val="both"/>
+        <w:rPr>
+          <w:rFonts w:cs="Times New Roman"/>
+          <w:sz w:val="24"/>
+          <w:szCs w:val="24"/>
+        </w:rPr>
+      </w:pPr>
+    </w:p>
+    <w:p>
+      <w:pPr>
         <w:pStyle w:val="ListParagraph"/>
         <w:numPr>
           <w:ilvl w:val="0"/>
@@ -435,11 +543,36 @@
           <w:sz w:val="24"/>
           <w:szCs w:val="24"/>
         </w:rPr>
-        <w:t>Run a new build and check for</w:t>
-      </w:r>
-    </w:p>
-    <w:p>
-      <w:pPr>
+        <w:t>Use Build Periodically Option</w:t>
+      </w:r>
+    </w:p>
+    <w:p>
+      <w:pPr>
+        <w:pStyle w:val="ListParagraph"/>
+        <w:numPr>
+          <w:ilvl w:val="0"/>
+          <w:numId w:val="2"/>
+        </w:numPr>
+        <w:jc w:val="both"/>
+        <w:rPr>
+          <w:rFonts w:cs="Times New Roman"/>
+          <w:sz w:val="24"/>
+          <w:szCs w:val="24"/>
+        </w:rPr>
+      </w:pPr>
+      <w:r>
+        <w:rPr>
+          <w:rFonts w:cs="Times New Roman"/>
+          <w:sz w:val="24"/>
+          <w:szCs w:val="24"/>
+        </w:rPr>
+        <w:t>Check if the new trigger option works correctly</w:t>
+      </w:r>
+    </w:p>
+    <w:p>
+      <w:pPr>
+        <w:pStyle w:val="ListParagraph"/>
+        <w:ind w:left="1440"/>
         <w:jc w:val="both"/>
         <w:rPr>
           <w:rFonts w:cs="Times New Roman"/>
@@ -485,39 +618,25 @@
           <w:sz w:val="24"/>
           <w:szCs w:val="24"/>
         </w:rPr>
-        <w:t xml:space="preserve"> Job trigger method in order to </w:t>
-      </w:r>
-      <w:r>
-        <w:rPr>
-          <w:rFonts w:cs="Times New Roman"/>
-          <w:sz w:val="24"/>
-          <w:szCs w:val="24"/>
-        </w:rPr>
-        <w:t>build</w:t>
-      </w:r>
-      <w:r>
-        <w:rPr>
-          <w:rFonts w:cs="Times New Roman"/>
-          <w:sz w:val="24"/>
-          <w:szCs w:val="24"/>
-        </w:rPr>
-        <w:t xml:space="preserve"> every</w:t>
-      </w:r>
-      <w:r>
-        <w:rPr>
-          <w:rFonts w:cs="Times New Roman"/>
-          <w:sz w:val="24"/>
-          <w:szCs w:val="24"/>
-        </w:rPr>
-        <w:t xml:space="preserve"> 5</w:t>
-      </w:r>
-      <w:r>
-        <w:rPr>
-          <w:rFonts w:cs="Times New Roman"/>
-          <w:sz w:val="24"/>
-          <w:szCs w:val="24"/>
-        </w:rPr>
-        <w:t xml:space="preserve"> minutes.</w:t>
+        <w:t xml:space="preserve"> Job in order to build and deploy the sample application with a custom context root (e.g. </w:t>
+      </w:r>
+      <w:proofErr w:type="spellStart"/>
+      <w:r>
+        <w:rPr>
+          <w:rFonts w:cs="Times New Roman"/>
+          <w:sz w:val="24"/>
+          <w:szCs w:val="24"/>
+        </w:rPr>
+        <w:t>mysampleapp</w:t>
+      </w:r>
+      <w:proofErr w:type="spellEnd"/>
+      <w:r>
+        <w:rPr>
+          <w:rFonts w:cs="Times New Roman"/>
+          <w:sz w:val="24"/>
+          <w:szCs w:val="24"/>
+        </w:rPr>
+        <w:t>).</w:t>
       </w:r>
     </w:p>
     <w:p>
@@ -552,8 +671,71 @@
           <w:sz w:val="24"/>
           <w:szCs w:val="24"/>
         </w:rPr>
-        <w:t>Use Build Periodically Option</w:t>
-      </w:r>
+        <w:t>Use Deploy war/ear to a container Jenkins plugin</w:t>
+      </w:r>
+    </w:p>
+    <w:p>
+      <w:pPr>
+        <w:pStyle w:val="ListParagraph"/>
+        <w:ind w:left="1080"/>
+        <w:jc w:val="both"/>
+        <w:rPr>
+          <w:rFonts w:cs="Times New Roman"/>
+          <w:sz w:val="24"/>
+          <w:szCs w:val="24"/>
+        </w:rPr>
+      </w:pPr>
+    </w:p>
+    <w:p>
+      <w:pPr>
+        <w:pStyle w:val="ListParagraph"/>
+        <w:numPr>
+          <w:ilvl w:val="0"/>
+          <w:numId w:val="1"/>
+        </w:numPr>
+        <w:jc w:val="both"/>
+        <w:rPr>
+          <w:rFonts w:cs="Times New Roman"/>
+          <w:sz w:val="24"/>
+          <w:szCs w:val="24"/>
+        </w:rPr>
+      </w:pPr>
+      <w:r>
+        <w:rPr>
+          <w:rFonts w:cs="Times New Roman"/>
+          <w:sz w:val="24"/>
+          <w:szCs w:val="24"/>
+        </w:rPr>
+        <w:t>Create a new job</w:t>
+      </w:r>
+      <w:r>
+        <w:rPr>
+          <w:rFonts w:cs="Times New Roman"/>
+          <w:sz w:val="24"/>
+          <w:szCs w:val="24"/>
+        </w:rPr>
+        <w:t xml:space="preserve"> from scratch</w:t>
+      </w:r>
+      <w:r>
+        <w:rPr>
+          <w:rFonts w:cs="Times New Roman"/>
+          <w:sz w:val="24"/>
+          <w:szCs w:val="24"/>
+        </w:rPr>
+        <w:t xml:space="preserve"> in order to build your own application.</w:t>
+      </w:r>
+    </w:p>
+    <w:p>
+      <w:pPr>
+        <w:pStyle w:val="ListParagraph"/>
+        <w:ind w:left="1080"/>
+        <w:jc w:val="both"/>
+        <w:rPr>
+          <w:rFonts w:cs="Times New Roman"/>
+          <w:sz w:val="24"/>
+          <w:szCs w:val="24"/>
+        </w:rPr>
+      </w:pPr>
     </w:p>
     <w:p>
       <w:pPr>
@@ -575,118 +757,46 @@
           <w:sz w:val="24"/>
           <w:szCs w:val="24"/>
         </w:rPr>
-        <w:t>Check if the new trigger option works correctly</w:t>
-      </w:r>
-    </w:p>
-    <w:p>
-      <w:pPr>
-        <w:jc w:val="both"/>
-        <w:rPr>
-          <w:rFonts w:cs="Times New Roman"/>
-          <w:sz w:val="24"/>
-          <w:szCs w:val="24"/>
-        </w:rPr>
-      </w:pPr>
-    </w:p>
-    <w:p>
-      <w:pPr>
-        <w:pStyle w:val="ListParagraph"/>
-        <w:numPr>
-          <w:ilvl w:val="0"/>
-          <w:numId w:val="1"/>
-        </w:numPr>
-        <w:jc w:val="both"/>
-        <w:rPr>
-          <w:rFonts w:cs="Times New Roman"/>
-          <w:sz w:val="24"/>
-          <w:szCs w:val="24"/>
-        </w:rPr>
-      </w:pPr>
-      <w:r>
-        <w:rPr>
-          <w:rFonts w:cs="Times New Roman"/>
-          <w:sz w:val="24"/>
-          <w:szCs w:val="24"/>
-        </w:rPr>
-        <w:t>Create a new job</w:t>
-      </w:r>
-      <w:r>
-        <w:rPr>
-          <w:rFonts w:cs="Times New Roman"/>
-          <w:sz w:val="24"/>
-          <w:szCs w:val="24"/>
-        </w:rPr>
-        <w:t xml:space="preserve"> from scratch</w:t>
-      </w:r>
-      <w:r>
-        <w:rPr>
-          <w:rFonts w:cs="Times New Roman"/>
-          <w:sz w:val="24"/>
-          <w:szCs w:val="24"/>
-        </w:rPr>
-        <w:t xml:space="preserve"> in order to build your own application.</w:t>
-      </w:r>
-    </w:p>
-    <w:p>
-      <w:pPr>
-        <w:pStyle w:val="ListParagraph"/>
-        <w:ind w:left="1080"/>
-        <w:jc w:val="both"/>
-        <w:rPr>
-          <w:rFonts w:cs="Times New Roman"/>
-          <w:sz w:val="24"/>
-          <w:szCs w:val="24"/>
-        </w:rPr>
-      </w:pPr>
-    </w:p>
-    <w:p>
-      <w:pPr>
-        <w:pStyle w:val="ListParagraph"/>
-        <w:numPr>
-          <w:ilvl w:val="0"/>
-          <w:numId w:val="2"/>
-        </w:numPr>
-        <w:jc w:val="both"/>
-        <w:rPr>
-          <w:rFonts w:cs="Times New Roman"/>
-          <w:sz w:val="24"/>
-          <w:szCs w:val="24"/>
-        </w:rPr>
-      </w:pPr>
-      <w:r>
-        <w:rPr>
-          <w:rFonts w:cs="Times New Roman"/>
-          <w:sz w:val="24"/>
-          <w:szCs w:val="24"/>
-        </w:rPr>
-        <w:t>Use a github repository from previsious workshops.</w:t>
+        <w:t xml:space="preserve">Use a </w:t>
+      </w:r>
+      <w:proofErr w:type="spellStart"/>
+      <w:r>
+        <w:rPr>
+          <w:rFonts w:cs="Times New Roman"/>
+          <w:sz w:val="24"/>
+          <w:szCs w:val="24"/>
+        </w:rPr>
+        <w:t>github</w:t>
+      </w:r>
+      <w:proofErr w:type="spellEnd"/>
+      <w:r>
+        <w:rPr>
+          <w:rFonts w:cs="Times New Roman"/>
+          <w:sz w:val="24"/>
+          <w:szCs w:val="24"/>
+        </w:rPr>
+        <w:t xml:space="preserve"> repository from </w:t>
+      </w:r>
+      <w:proofErr w:type="spellStart"/>
+      <w:r>
+        <w:rPr>
+          <w:rFonts w:cs="Times New Roman"/>
+          <w:sz w:val="24"/>
+          <w:szCs w:val="24"/>
+        </w:rPr>
+        <w:t>previsious</w:t>
+      </w:r>
+      <w:proofErr w:type="spellEnd"/>
+      <w:r>
+        <w:rPr>
+          <w:rFonts w:cs="Times New Roman"/>
+          <w:sz w:val="24"/>
+          <w:szCs w:val="24"/>
+        </w:rPr>
+        <w:t xml:space="preserve"> workshops.</w:t>
       </w:r>
       <w:bookmarkStart w:id="0" w:name="_GoBack"/>
       <w:bookmarkEnd w:id="0"/>
-    </w:p>
-    <w:p>
-      <w:pPr>
-        <w:pStyle w:val="ListParagraph"/>
-        <w:ind w:left="1080"/>
-        <w:jc w:val="both"/>
-        <w:rPr>
-          <w:rFonts w:cs="Times New Roman"/>
-          <w:sz w:val="24"/>
-          <w:szCs w:val="24"/>
-        </w:rPr>
-      </w:pPr>
-    </w:p>
-    <w:p>
-      <w:pPr>
-        <w:pStyle w:val="ListParagraph"/>
-        <w:ind w:left="1080"/>
-        <w:jc w:val="both"/>
-        <w:rPr>
-          <w:rFonts w:cs="Times New Roman"/>
-          <w:sz w:val="24"/>
-          <w:szCs w:val="24"/>
-        </w:rPr>
-      </w:pPr>
     </w:p>
     <w:sectPr>
       <w:headerReference w:type="default" r:id="rId7"/>

</xml_diff>